<commit_message>
Made Code work for Q10
As changed code from what psuedo code was, will have to update psuedo
code.
</commit_message>
<xml_diff>
--- a/Lab Sheet 5/Question 1 (10).docx
+++ b/Lab Sheet 5/Question 1 (10).docx
@@ -217,6 +217,30 @@
           <w:rFonts w:asciiTheme="minorHAnsi" w:hAnsiTheme="minorHAnsi" w:cstheme="minorHAnsi"/>
         </w:rPr>
       </w:pPr>
+      <w:proofErr w:type="spellStart"/>
+      <w:proofErr w:type="gramStart"/>
+      <w:r>
+        <w:rPr>
+          <w:rFonts w:asciiTheme="minorHAnsi" w:hAnsiTheme="minorHAnsi" w:cstheme="minorHAnsi"/>
+        </w:rPr>
+        <w:t>startingIndex</w:t>
+      </w:r>
+      <w:proofErr w:type="spellEnd"/>
+      <w:proofErr w:type="gramEnd"/>
+      <w:r>
+        <w:rPr>
+          <w:rFonts w:asciiTheme="minorHAnsi" w:hAnsiTheme="minorHAnsi" w:cstheme="minorHAnsi"/>
+        </w:rPr>
+        <w:t xml:space="preserve"> = 0</w:t>
+      </w:r>
+    </w:p>
+    <w:p>
+      <w:pPr>
+        <w:ind w:left="720"/>
+        <w:rPr>
+          <w:rFonts w:asciiTheme="minorHAnsi" w:hAnsiTheme="minorHAnsi" w:cstheme="minorHAnsi"/>
+        </w:rPr>
+      </w:pPr>
     </w:p>
     <w:p>
       <w:pPr>
@@ -270,11 +294,499 @@
     </w:p>
     <w:p>
       <w:pPr>
+        <w:ind w:left="720"/>
+        <w:rPr>
+          <w:rFonts w:asciiTheme="minorHAnsi" w:hAnsiTheme="minorHAnsi" w:cstheme="minorHAnsi"/>
+        </w:rPr>
+      </w:pPr>
+      <w:r>
+        <w:rPr>
+          <w:rFonts w:asciiTheme="minorHAnsi" w:hAnsiTheme="minorHAnsi" w:cstheme="minorHAnsi"/>
+        </w:rPr>
+        <w:tab/>
+      </w:r>
+    </w:p>
+    <w:p>
+      <w:pPr>
+        <w:ind w:left="720"/>
+        <w:rPr>
+          <w:rFonts w:asciiTheme="minorHAnsi" w:hAnsiTheme="minorHAnsi" w:cstheme="minorHAnsi"/>
+        </w:rPr>
+      </w:pPr>
+      <w:r>
+        <w:rPr>
+          <w:rFonts w:asciiTheme="minorHAnsi" w:hAnsiTheme="minorHAnsi" w:cstheme="minorHAnsi"/>
+        </w:rPr>
+        <w:tab/>
+        <w:t>Number = number + 1</w:t>
+      </w:r>
+    </w:p>
+    <w:p>
+      <w:pPr>
+        <w:ind w:left="720"/>
+        <w:rPr>
+          <w:rFonts w:asciiTheme="minorHAnsi" w:hAnsiTheme="minorHAnsi" w:cstheme="minorHAnsi"/>
+        </w:rPr>
+      </w:pPr>
+      <w:r>
+        <w:rPr>
+          <w:rFonts w:asciiTheme="minorHAnsi" w:hAnsiTheme="minorHAnsi" w:cstheme="minorHAnsi"/>
+        </w:rPr>
+        <w:tab/>
+        <w:t xml:space="preserve">If </w:t>
+      </w:r>
+      <w:proofErr w:type="spellStart"/>
+      <w:proofErr w:type="gramStart"/>
+      <w:r>
+        <w:rPr>
+          <w:rFonts w:asciiTheme="minorHAnsi" w:hAnsiTheme="minorHAnsi" w:cstheme="minorHAnsi"/>
+        </w:rPr>
+        <w:t>inputSeq</w:t>
+      </w:r>
+      <w:proofErr w:type="spellEnd"/>
+      <w:r>
+        <w:rPr>
+          <w:rFonts w:asciiTheme="minorHAnsi" w:hAnsiTheme="minorHAnsi" w:cstheme="minorHAnsi"/>
+        </w:rPr>
+        <w:t>[</w:t>
+      </w:r>
+      <w:proofErr w:type="gramEnd"/>
+      <w:r>
+        <w:rPr>
+          <w:rFonts w:asciiTheme="minorHAnsi" w:hAnsiTheme="minorHAnsi" w:cstheme="minorHAnsi"/>
+        </w:rPr>
+        <w:t xml:space="preserve">i+1] </w:t>
+      </w:r>
+      <w:r>
+        <w:rPr>
+          <w:rFonts w:asciiTheme="minorHAnsi" w:hAnsiTheme="minorHAnsi" w:cstheme="minorHAnsi"/>
+        </w:rPr>
+        <w:t>&lt;</w:t>
+      </w:r>
+      <w:r>
+        <w:rPr>
+          <w:rFonts w:asciiTheme="minorHAnsi" w:hAnsiTheme="minorHAnsi" w:cstheme="minorHAnsi"/>
+        </w:rPr>
+        <w:t xml:space="preserve">= </w:t>
+      </w:r>
+      <w:proofErr w:type="spellStart"/>
+      <w:r>
+        <w:rPr>
+          <w:rFonts w:asciiTheme="minorHAnsi" w:hAnsiTheme="minorHAnsi" w:cstheme="minorHAnsi"/>
+        </w:rPr>
+        <w:t>inputSeq</w:t>
+      </w:r>
+      <w:proofErr w:type="spellEnd"/>
+      <w:r>
+        <w:rPr>
+          <w:rFonts w:asciiTheme="minorHAnsi" w:hAnsiTheme="minorHAnsi" w:cstheme="minorHAnsi"/>
+        </w:rPr>
+        <w:t>[</w:t>
+      </w:r>
+      <w:proofErr w:type="spellStart"/>
+      <w:r>
+        <w:rPr>
+          <w:rFonts w:asciiTheme="minorHAnsi" w:hAnsiTheme="minorHAnsi" w:cstheme="minorHAnsi"/>
+        </w:rPr>
+        <w:t>i</w:t>
+      </w:r>
+      <w:proofErr w:type="spellEnd"/>
+      <w:r>
+        <w:rPr>
+          <w:rFonts w:asciiTheme="minorHAnsi" w:hAnsiTheme="minorHAnsi" w:cstheme="minorHAnsi"/>
+        </w:rPr>
+        <w:t>]</w:t>
+      </w:r>
+      <w:bookmarkStart w:id="0" w:name="_GoBack"/>
+      <w:bookmarkEnd w:id="0"/>
+    </w:p>
+    <w:p>
+      <w:pPr>
+        <w:ind w:left="2160"/>
+        <w:rPr>
+          <w:rFonts w:asciiTheme="minorHAnsi" w:hAnsiTheme="minorHAnsi" w:cstheme="minorHAnsi"/>
+        </w:rPr>
+      </w:pPr>
+      <w:proofErr w:type="gramStart"/>
+      <w:r>
+        <w:rPr>
+          <w:rFonts w:asciiTheme="minorHAnsi" w:hAnsiTheme="minorHAnsi" w:cstheme="minorHAnsi"/>
+        </w:rPr>
+        <w:t>if</w:t>
+      </w:r>
+      <w:proofErr w:type="gramEnd"/>
+      <w:r>
+        <w:rPr>
+          <w:rFonts w:asciiTheme="minorHAnsi" w:hAnsiTheme="minorHAnsi" w:cstheme="minorHAnsi"/>
+        </w:rPr>
+        <w:t xml:space="preserve"> number &gt; </w:t>
+      </w:r>
+      <w:proofErr w:type="spellStart"/>
+      <w:r>
+        <w:rPr>
+          <w:rFonts w:asciiTheme="minorHAnsi" w:hAnsiTheme="minorHAnsi" w:cstheme="minorHAnsi"/>
+        </w:rPr>
+        <w:t>biggestSequence</w:t>
+      </w:r>
+      <w:proofErr w:type="spellEnd"/>
+    </w:p>
+    <w:p>
+      <w:pPr>
+        <w:ind w:left="2160"/>
+        <w:rPr>
+          <w:rFonts w:asciiTheme="minorHAnsi" w:hAnsiTheme="minorHAnsi" w:cstheme="minorHAnsi"/>
+        </w:rPr>
+      </w:pPr>
+      <w:r>
+        <w:rPr>
+          <w:rFonts w:asciiTheme="minorHAnsi" w:hAnsiTheme="minorHAnsi" w:cstheme="minorHAnsi"/>
+        </w:rPr>
+        <w:tab/>
+      </w:r>
+      <w:proofErr w:type="spellStart"/>
+      <w:proofErr w:type="gramStart"/>
+      <w:r>
+        <w:rPr>
+          <w:rFonts w:asciiTheme="minorHAnsi" w:hAnsiTheme="minorHAnsi" w:cstheme="minorHAnsi"/>
+        </w:rPr>
+        <w:t>startingIndex</w:t>
+      </w:r>
+      <w:proofErr w:type="spellEnd"/>
+      <w:proofErr w:type="gramEnd"/>
+      <w:r>
+        <w:rPr>
+          <w:rFonts w:asciiTheme="minorHAnsi" w:hAnsiTheme="minorHAnsi" w:cstheme="minorHAnsi"/>
+        </w:rPr>
+        <w:t xml:space="preserve"> &lt;- </w:t>
+      </w:r>
+      <w:proofErr w:type="spellStart"/>
+      <w:r>
+        <w:rPr>
+          <w:rFonts w:asciiTheme="minorHAnsi" w:hAnsiTheme="minorHAnsi" w:cstheme="minorHAnsi"/>
+        </w:rPr>
+        <w:t>i</w:t>
+      </w:r>
+      <w:proofErr w:type="spellEnd"/>
+      <w:r>
+        <w:rPr>
+          <w:rFonts w:asciiTheme="minorHAnsi" w:hAnsiTheme="minorHAnsi" w:cstheme="minorHAnsi"/>
+        </w:rPr>
+        <w:t>-number +1</w:t>
+      </w:r>
+    </w:p>
+    <w:p>
+      <w:pPr>
+        <w:ind w:left="2160"/>
+        <w:rPr>
+          <w:rFonts w:asciiTheme="minorHAnsi" w:hAnsiTheme="minorHAnsi" w:cstheme="minorHAnsi"/>
+        </w:rPr>
+      </w:pPr>
+      <w:r>
+        <w:rPr>
+          <w:rFonts w:asciiTheme="minorHAnsi" w:hAnsiTheme="minorHAnsi" w:cstheme="minorHAnsi"/>
+        </w:rPr>
+        <w:tab/>
+      </w:r>
+      <w:proofErr w:type="spellStart"/>
+      <w:proofErr w:type="gramStart"/>
+      <w:r>
+        <w:rPr>
+          <w:rFonts w:asciiTheme="minorHAnsi" w:hAnsiTheme="minorHAnsi" w:cstheme="minorHAnsi"/>
+        </w:rPr>
+        <w:t>biggestSequence</w:t>
+      </w:r>
+      <w:proofErr w:type="spellEnd"/>
+      <w:proofErr w:type="gramEnd"/>
+      <w:r>
+        <w:rPr>
+          <w:rFonts w:asciiTheme="minorHAnsi" w:hAnsiTheme="minorHAnsi" w:cstheme="minorHAnsi"/>
+        </w:rPr>
+        <w:t xml:space="preserve"> = number</w:t>
+      </w:r>
+    </w:p>
+    <w:p>
+      <w:pPr>
+        <w:ind w:left="2160" w:firstLine="720"/>
+        <w:rPr>
+          <w:rFonts w:asciiTheme="minorHAnsi" w:hAnsiTheme="minorHAnsi" w:cstheme="minorHAnsi"/>
+        </w:rPr>
+      </w:pPr>
+      <w:proofErr w:type="gramStart"/>
+      <w:r>
+        <w:rPr>
+          <w:rFonts w:asciiTheme="minorHAnsi" w:hAnsiTheme="minorHAnsi" w:cstheme="minorHAnsi"/>
+        </w:rPr>
+        <w:t>number</w:t>
+      </w:r>
+      <w:proofErr w:type="gramEnd"/>
+      <w:r>
+        <w:rPr>
+          <w:rFonts w:asciiTheme="minorHAnsi" w:hAnsiTheme="minorHAnsi" w:cstheme="minorHAnsi"/>
+        </w:rPr>
+        <w:t xml:space="preserve"> &lt;- 0</w:t>
+      </w:r>
+    </w:p>
+    <w:p>
+      <w:pPr>
+        <w:ind w:left="2160"/>
+        <w:rPr>
+          <w:rFonts w:asciiTheme="minorHAnsi" w:hAnsiTheme="minorHAnsi" w:cstheme="minorHAnsi"/>
+        </w:rPr>
+      </w:pPr>
+      <w:proofErr w:type="gramStart"/>
+      <w:r>
+        <w:rPr>
+          <w:rFonts w:asciiTheme="minorHAnsi" w:hAnsiTheme="minorHAnsi" w:cstheme="minorHAnsi"/>
+        </w:rPr>
+        <w:t>else</w:t>
+      </w:r>
+      <w:proofErr w:type="gramEnd"/>
+      <w:r>
+        <w:rPr>
+          <w:rFonts w:asciiTheme="minorHAnsi" w:hAnsiTheme="minorHAnsi" w:cstheme="minorHAnsi"/>
+        </w:rPr>
+        <w:t xml:space="preserve"> if number = </w:t>
+      </w:r>
+      <w:proofErr w:type="spellStart"/>
+      <w:r>
+        <w:rPr>
+          <w:rFonts w:asciiTheme="minorHAnsi" w:hAnsiTheme="minorHAnsi" w:cstheme="minorHAnsi"/>
+        </w:rPr>
+        <w:t>biggestSequence</w:t>
+      </w:r>
+      <w:proofErr w:type="spellEnd"/>
+    </w:p>
+    <w:p>
+      <w:pPr>
+        <w:ind w:left="2160"/>
+        <w:rPr>
+          <w:rFonts w:asciiTheme="minorHAnsi" w:hAnsiTheme="minorHAnsi" w:cstheme="minorHAnsi"/>
+        </w:rPr>
+      </w:pPr>
+      <w:r>
+        <w:rPr>
+          <w:rFonts w:asciiTheme="minorHAnsi" w:hAnsiTheme="minorHAnsi" w:cstheme="minorHAnsi"/>
+        </w:rPr>
+        <w:tab/>
+      </w:r>
+      <w:proofErr w:type="spellStart"/>
+      <w:proofErr w:type="gramStart"/>
+      <w:r>
+        <w:rPr>
+          <w:rFonts w:asciiTheme="minorHAnsi" w:hAnsiTheme="minorHAnsi" w:cstheme="minorHAnsi"/>
+        </w:rPr>
+        <w:t>sameSize</w:t>
+      </w:r>
+      <w:proofErr w:type="spellEnd"/>
+      <w:proofErr w:type="gramEnd"/>
+      <w:r>
+        <w:rPr>
+          <w:rFonts w:asciiTheme="minorHAnsi" w:hAnsiTheme="minorHAnsi" w:cstheme="minorHAnsi"/>
+        </w:rPr>
+        <w:t xml:space="preserve"> &lt;- True</w:t>
+      </w:r>
+    </w:p>
+    <w:p>
+      <w:pPr>
+        <w:ind w:left="2160"/>
+        <w:rPr>
+          <w:rFonts w:asciiTheme="minorHAnsi" w:hAnsiTheme="minorHAnsi" w:cstheme="minorHAnsi"/>
+        </w:rPr>
+      </w:pPr>
+      <w:r>
+        <w:rPr>
+          <w:rFonts w:asciiTheme="minorHAnsi" w:hAnsiTheme="minorHAnsi" w:cstheme="minorHAnsi"/>
+        </w:rPr>
+        <w:tab/>
+      </w:r>
+      <w:proofErr w:type="gramStart"/>
+      <w:r>
+        <w:rPr>
+          <w:rFonts w:asciiTheme="minorHAnsi" w:hAnsiTheme="minorHAnsi" w:cstheme="minorHAnsi"/>
+        </w:rPr>
+        <w:t>number</w:t>
+      </w:r>
+      <w:proofErr w:type="gramEnd"/>
+      <w:r>
+        <w:rPr>
+          <w:rFonts w:asciiTheme="minorHAnsi" w:hAnsiTheme="minorHAnsi" w:cstheme="minorHAnsi"/>
+        </w:rPr>
+        <w:t xml:space="preserve"> &lt;- 0</w:t>
+      </w:r>
+    </w:p>
+    <w:p>
+      <w:pPr>
+        <w:ind w:left="2160"/>
+        <w:rPr>
+          <w:rFonts w:asciiTheme="minorHAnsi" w:hAnsiTheme="minorHAnsi" w:cstheme="minorHAnsi"/>
+        </w:rPr>
+      </w:pPr>
+      <w:proofErr w:type="gramStart"/>
+      <w:r>
+        <w:rPr>
+          <w:rFonts w:asciiTheme="minorHAnsi" w:hAnsiTheme="minorHAnsi" w:cstheme="minorHAnsi"/>
+        </w:rPr>
+        <w:t>else</w:t>
+      </w:r>
+      <w:proofErr w:type="gramEnd"/>
+    </w:p>
+    <w:p>
+      <w:pPr>
+        <w:ind w:left="2160"/>
+        <w:rPr>
+          <w:rFonts w:asciiTheme="minorHAnsi" w:hAnsiTheme="minorHAnsi" w:cstheme="minorHAnsi"/>
+        </w:rPr>
+      </w:pPr>
+      <w:r>
+        <w:rPr>
+          <w:rFonts w:asciiTheme="minorHAnsi" w:hAnsiTheme="minorHAnsi" w:cstheme="minorHAnsi"/>
+        </w:rPr>
+        <w:tab/>
+      </w:r>
+      <w:proofErr w:type="gramStart"/>
+      <w:r>
+        <w:rPr>
+          <w:rFonts w:asciiTheme="minorHAnsi" w:hAnsiTheme="minorHAnsi" w:cstheme="minorHAnsi"/>
+        </w:rPr>
+        <w:t>number</w:t>
+      </w:r>
+      <w:proofErr w:type="gramEnd"/>
+      <w:r>
+        <w:rPr>
+          <w:rFonts w:asciiTheme="minorHAnsi" w:hAnsiTheme="minorHAnsi" w:cstheme="minorHAnsi"/>
+        </w:rPr>
+        <w:t xml:space="preserve"> &lt;- 0</w:t>
+      </w:r>
+    </w:p>
+    <w:p>
+      <w:pPr>
+        <w:ind w:left="720"/>
+        <w:rPr>
+          <w:rFonts w:asciiTheme="minorHAnsi" w:hAnsiTheme="minorHAnsi" w:cstheme="minorHAnsi"/>
+        </w:rPr>
+      </w:pPr>
+    </w:p>
+    <w:p>
+      <w:pPr>
+        <w:ind w:left="720"/>
+        <w:rPr>
+          <w:rFonts w:asciiTheme="minorHAnsi" w:hAnsiTheme="minorHAnsi" w:cstheme="minorHAnsi"/>
+        </w:rPr>
+      </w:pPr>
+    </w:p>
+    <w:p>
+      <w:pPr>
+        <w:ind w:left="720"/>
+        <w:rPr>
+          <w:rFonts w:asciiTheme="minorHAnsi" w:hAnsiTheme="minorHAnsi" w:cstheme="minorHAnsi"/>
+        </w:rPr>
+      </w:pPr>
+    </w:p>
+    <w:p>
+      <w:pPr>
         <w:ind w:left="1440"/>
         <w:rPr>
           <w:rFonts w:asciiTheme="minorHAnsi" w:hAnsiTheme="minorHAnsi" w:cstheme="minorHAnsi"/>
         </w:rPr>
       </w:pPr>
+      <w:r>
+        <w:rPr>
+          <w:rFonts w:asciiTheme="minorHAnsi" w:hAnsiTheme="minorHAnsi" w:cstheme="minorHAnsi"/>
+        </w:rPr>
+        <w:t>If I =0</w:t>
+      </w:r>
+    </w:p>
+    <w:p>
+      <w:pPr>
+        <w:ind w:left="720"/>
+        <w:rPr>
+          <w:rFonts w:asciiTheme="minorHAnsi" w:hAnsiTheme="minorHAnsi" w:cstheme="minorHAnsi"/>
+        </w:rPr>
+      </w:pPr>
+      <w:r>
+        <w:rPr>
+          <w:rFonts w:asciiTheme="minorHAnsi" w:hAnsiTheme="minorHAnsi" w:cstheme="minorHAnsi"/>
+        </w:rPr>
+        <w:tab/>
+      </w:r>
+      <w:r>
+        <w:rPr>
+          <w:rFonts w:asciiTheme="minorHAnsi" w:hAnsiTheme="minorHAnsi" w:cstheme="minorHAnsi"/>
+        </w:rPr>
+        <w:tab/>
+        <w:t>Number = 1</w:t>
+      </w:r>
+    </w:p>
+    <w:p>
+      <w:pPr>
+        <w:ind w:left="720"/>
+        <w:rPr>
+          <w:rFonts w:asciiTheme="minorHAnsi" w:hAnsiTheme="minorHAnsi" w:cstheme="minorHAnsi"/>
+        </w:rPr>
+      </w:pPr>
+      <w:r>
+        <w:rPr>
+          <w:rFonts w:asciiTheme="minorHAnsi" w:hAnsiTheme="minorHAnsi" w:cstheme="minorHAnsi"/>
+        </w:rPr>
+        <w:tab/>
+      </w:r>
+      <w:proofErr w:type="spellStart"/>
+      <w:r>
+        <w:rPr>
+          <w:rFonts w:asciiTheme="minorHAnsi" w:hAnsiTheme="minorHAnsi" w:cstheme="minorHAnsi"/>
+        </w:rPr>
+        <w:t>Elif</w:t>
+      </w:r>
+      <w:proofErr w:type="spellEnd"/>
+      <w:r>
+        <w:rPr>
+          <w:rFonts w:asciiTheme="minorHAnsi" w:hAnsiTheme="minorHAnsi" w:cstheme="minorHAnsi"/>
+        </w:rPr>
+        <w:t xml:space="preserve"> I = length of </w:t>
+      </w:r>
+      <w:proofErr w:type="spellStart"/>
+      <w:r>
+        <w:rPr>
+          <w:rFonts w:asciiTheme="minorHAnsi" w:hAnsiTheme="minorHAnsi" w:cstheme="minorHAnsi"/>
+        </w:rPr>
+        <w:t>Input</w:t>
+      </w:r>
+      <w:r>
+        <w:rPr>
+          <w:rFonts w:asciiTheme="minorHAnsi" w:hAnsiTheme="minorHAnsi" w:cstheme="minorHAnsi"/>
+        </w:rPr>
+        <w:t>Seq</w:t>
+      </w:r>
+      <w:proofErr w:type="spellEnd"/>
+    </w:p>
+    <w:p>
+      <w:pPr>
+        <w:ind w:left="720"/>
+        <w:rPr>
+          <w:rFonts w:asciiTheme="minorHAnsi" w:hAnsiTheme="minorHAnsi" w:cstheme="minorHAnsi"/>
+        </w:rPr>
+      </w:pPr>
+      <w:r>
+        <w:rPr>
+          <w:rFonts w:asciiTheme="minorHAnsi" w:hAnsiTheme="minorHAnsi" w:cstheme="minorHAnsi"/>
+        </w:rPr>
+        <w:tab/>
+      </w:r>
+      <w:r>
+        <w:rPr>
+          <w:rFonts w:asciiTheme="minorHAnsi" w:hAnsiTheme="minorHAnsi" w:cstheme="minorHAnsi"/>
+        </w:rPr>
+        <w:tab/>
+        <w:t>Number = number + 1</w:t>
+      </w:r>
+    </w:p>
+    <w:p>
+      <w:pPr>
+        <w:ind w:left="2160"/>
+        <w:rPr>
+          <w:rFonts w:asciiTheme="minorHAnsi" w:hAnsiTheme="minorHAnsi" w:cstheme="minorHAnsi"/>
+        </w:rPr>
+      </w:pPr>
       <w:proofErr w:type="gramStart"/>
       <w:r>
         <w:rPr>
@@ -287,6 +799,270 @@
         <w:rPr>
           <w:rFonts w:asciiTheme="minorHAnsi" w:hAnsiTheme="minorHAnsi" w:cstheme="minorHAnsi"/>
         </w:rPr>
+        <w:t xml:space="preserve"> number &gt; </w:t>
+      </w:r>
+      <w:proofErr w:type="spellStart"/>
+      <w:r>
+        <w:rPr>
+          <w:rFonts w:asciiTheme="minorHAnsi" w:hAnsiTheme="minorHAnsi" w:cstheme="minorHAnsi"/>
+        </w:rPr>
+        <w:t>biggestSequence</w:t>
+      </w:r>
+      <w:proofErr w:type="spellEnd"/>
+    </w:p>
+    <w:p>
+      <w:pPr>
+        <w:ind w:left="2160"/>
+        <w:rPr>
+          <w:rFonts w:asciiTheme="minorHAnsi" w:hAnsiTheme="minorHAnsi" w:cstheme="minorHAnsi"/>
+        </w:rPr>
+      </w:pPr>
+      <w:r>
+        <w:rPr>
+          <w:rFonts w:asciiTheme="minorHAnsi" w:hAnsiTheme="minorHAnsi" w:cstheme="minorHAnsi"/>
+        </w:rPr>
+        <w:tab/>
+      </w:r>
+      <w:proofErr w:type="spellStart"/>
+      <w:proofErr w:type="gramStart"/>
+      <w:r>
+        <w:rPr>
+          <w:rFonts w:asciiTheme="minorHAnsi" w:hAnsiTheme="minorHAnsi" w:cstheme="minorHAnsi"/>
+        </w:rPr>
+        <w:t>startingIndex</w:t>
+      </w:r>
+      <w:proofErr w:type="spellEnd"/>
+      <w:proofErr w:type="gramEnd"/>
+      <w:r>
+        <w:rPr>
+          <w:rFonts w:asciiTheme="minorHAnsi" w:hAnsiTheme="minorHAnsi" w:cstheme="minorHAnsi"/>
+        </w:rPr>
+        <w:t xml:space="preserve"> &lt;- </w:t>
+      </w:r>
+      <w:proofErr w:type="spellStart"/>
+      <w:r>
+        <w:rPr>
+          <w:rFonts w:asciiTheme="minorHAnsi" w:hAnsiTheme="minorHAnsi" w:cstheme="minorHAnsi"/>
+        </w:rPr>
+        <w:t>i</w:t>
+      </w:r>
+      <w:proofErr w:type="spellEnd"/>
+      <w:r>
+        <w:rPr>
+          <w:rFonts w:asciiTheme="minorHAnsi" w:hAnsiTheme="minorHAnsi" w:cstheme="minorHAnsi"/>
+        </w:rPr>
+        <w:t>-number +1</w:t>
+      </w:r>
+    </w:p>
+    <w:p>
+      <w:pPr>
+        <w:ind w:left="2160"/>
+        <w:rPr>
+          <w:rFonts w:asciiTheme="minorHAnsi" w:hAnsiTheme="minorHAnsi" w:cstheme="minorHAnsi"/>
+        </w:rPr>
+      </w:pPr>
+      <w:r>
+        <w:rPr>
+          <w:rFonts w:asciiTheme="minorHAnsi" w:hAnsiTheme="minorHAnsi" w:cstheme="minorHAnsi"/>
+        </w:rPr>
+        <w:tab/>
+      </w:r>
+      <w:proofErr w:type="spellStart"/>
+      <w:proofErr w:type="gramStart"/>
+      <w:r>
+        <w:rPr>
+          <w:rFonts w:asciiTheme="minorHAnsi" w:hAnsiTheme="minorHAnsi" w:cstheme="minorHAnsi"/>
+        </w:rPr>
+        <w:t>biggestSequence</w:t>
+      </w:r>
+      <w:proofErr w:type="spellEnd"/>
+      <w:proofErr w:type="gramEnd"/>
+      <w:r>
+        <w:rPr>
+          <w:rFonts w:asciiTheme="minorHAnsi" w:hAnsiTheme="minorHAnsi" w:cstheme="minorHAnsi"/>
+        </w:rPr>
+        <w:t xml:space="preserve"> = number</w:t>
+      </w:r>
+    </w:p>
+    <w:p>
+      <w:pPr>
+        <w:ind w:left="2160" w:firstLine="720"/>
+        <w:rPr>
+          <w:rFonts w:asciiTheme="minorHAnsi" w:hAnsiTheme="minorHAnsi" w:cstheme="minorHAnsi"/>
+        </w:rPr>
+      </w:pPr>
+      <w:proofErr w:type="gramStart"/>
+      <w:r>
+        <w:rPr>
+          <w:rFonts w:asciiTheme="minorHAnsi" w:hAnsiTheme="minorHAnsi" w:cstheme="minorHAnsi"/>
+        </w:rPr>
+        <w:t>number</w:t>
+      </w:r>
+      <w:proofErr w:type="gramEnd"/>
+      <w:r>
+        <w:rPr>
+          <w:rFonts w:asciiTheme="minorHAnsi" w:hAnsiTheme="minorHAnsi" w:cstheme="minorHAnsi"/>
+        </w:rPr>
+        <w:t xml:space="preserve"> &lt;- 0</w:t>
+      </w:r>
+    </w:p>
+    <w:p>
+      <w:pPr>
+        <w:ind w:left="2160"/>
+        <w:rPr>
+          <w:rFonts w:asciiTheme="minorHAnsi" w:hAnsiTheme="minorHAnsi" w:cstheme="minorHAnsi"/>
+        </w:rPr>
+      </w:pPr>
+      <w:proofErr w:type="gramStart"/>
+      <w:r>
+        <w:rPr>
+          <w:rFonts w:asciiTheme="minorHAnsi" w:hAnsiTheme="minorHAnsi" w:cstheme="minorHAnsi"/>
+        </w:rPr>
+        <w:t>else</w:t>
+      </w:r>
+      <w:proofErr w:type="gramEnd"/>
+      <w:r>
+        <w:rPr>
+          <w:rFonts w:asciiTheme="minorHAnsi" w:hAnsiTheme="minorHAnsi" w:cstheme="minorHAnsi"/>
+        </w:rPr>
+        <w:t xml:space="preserve"> if number = </w:t>
+      </w:r>
+      <w:proofErr w:type="spellStart"/>
+      <w:r>
+        <w:rPr>
+          <w:rFonts w:asciiTheme="minorHAnsi" w:hAnsiTheme="minorHAnsi" w:cstheme="minorHAnsi"/>
+        </w:rPr>
+        <w:t>biggestSequence</w:t>
+      </w:r>
+      <w:proofErr w:type="spellEnd"/>
+    </w:p>
+    <w:p>
+      <w:pPr>
+        <w:ind w:left="2160"/>
+        <w:rPr>
+          <w:rFonts w:asciiTheme="minorHAnsi" w:hAnsiTheme="minorHAnsi" w:cstheme="minorHAnsi"/>
+        </w:rPr>
+      </w:pPr>
+      <w:r>
+        <w:rPr>
+          <w:rFonts w:asciiTheme="minorHAnsi" w:hAnsiTheme="minorHAnsi" w:cstheme="minorHAnsi"/>
+        </w:rPr>
+        <w:tab/>
+      </w:r>
+      <w:proofErr w:type="spellStart"/>
+      <w:proofErr w:type="gramStart"/>
+      <w:r>
+        <w:rPr>
+          <w:rFonts w:asciiTheme="minorHAnsi" w:hAnsiTheme="minorHAnsi" w:cstheme="minorHAnsi"/>
+        </w:rPr>
+        <w:t>sameSize</w:t>
+      </w:r>
+      <w:proofErr w:type="spellEnd"/>
+      <w:proofErr w:type="gramEnd"/>
+      <w:r>
+        <w:rPr>
+          <w:rFonts w:asciiTheme="minorHAnsi" w:hAnsiTheme="minorHAnsi" w:cstheme="minorHAnsi"/>
+        </w:rPr>
+        <w:t xml:space="preserve"> &lt;- True</w:t>
+      </w:r>
+    </w:p>
+    <w:p>
+      <w:pPr>
+        <w:ind w:left="2160"/>
+        <w:rPr>
+          <w:rFonts w:asciiTheme="minorHAnsi" w:hAnsiTheme="minorHAnsi" w:cstheme="minorHAnsi"/>
+        </w:rPr>
+      </w:pPr>
+      <w:r>
+        <w:rPr>
+          <w:rFonts w:asciiTheme="minorHAnsi" w:hAnsiTheme="minorHAnsi" w:cstheme="minorHAnsi"/>
+        </w:rPr>
+        <w:tab/>
+      </w:r>
+      <w:proofErr w:type="gramStart"/>
+      <w:r>
+        <w:rPr>
+          <w:rFonts w:asciiTheme="minorHAnsi" w:hAnsiTheme="minorHAnsi" w:cstheme="minorHAnsi"/>
+        </w:rPr>
+        <w:t>number</w:t>
+      </w:r>
+      <w:proofErr w:type="gramEnd"/>
+      <w:r>
+        <w:rPr>
+          <w:rFonts w:asciiTheme="minorHAnsi" w:hAnsiTheme="minorHAnsi" w:cstheme="minorHAnsi"/>
+        </w:rPr>
+        <w:t xml:space="preserve"> &lt;- 0</w:t>
+      </w:r>
+    </w:p>
+    <w:p>
+      <w:pPr>
+        <w:ind w:left="2160"/>
+        <w:rPr>
+          <w:rFonts w:asciiTheme="minorHAnsi" w:hAnsiTheme="minorHAnsi" w:cstheme="minorHAnsi"/>
+        </w:rPr>
+      </w:pPr>
+      <w:proofErr w:type="gramStart"/>
+      <w:r>
+        <w:rPr>
+          <w:rFonts w:asciiTheme="minorHAnsi" w:hAnsiTheme="minorHAnsi" w:cstheme="minorHAnsi"/>
+        </w:rPr>
+        <w:t>else</w:t>
+      </w:r>
+      <w:proofErr w:type="gramEnd"/>
+    </w:p>
+    <w:p>
+      <w:pPr>
+        <w:ind w:left="2160"/>
+        <w:rPr>
+          <w:rFonts w:asciiTheme="minorHAnsi" w:hAnsiTheme="minorHAnsi" w:cstheme="minorHAnsi"/>
+        </w:rPr>
+      </w:pPr>
+      <w:r>
+        <w:rPr>
+          <w:rFonts w:asciiTheme="minorHAnsi" w:hAnsiTheme="minorHAnsi" w:cstheme="minorHAnsi"/>
+        </w:rPr>
+        <w:tab/>
+      </w:r>
+      <w:proofErr w:type="gramStart"/>
+      <w:r>
+        <w:rPr>
+          <w:rFonts w:asciiTheme="minorHAnsi" w:hAnsiTheme="minorHAnsi" w:cstheme="minorHAnsi"/>
+        </w:rPr>
+        <w:t>number</w:t>
+      </w:r>
+      <w:proofErr w:type="gramEnd"/>
+      <w:r>
+        <w:rPr>
+          <w:rFonts w:asciiTheme="minorHAnsi" w:hAnsiTheme="minorHAnsi" w:cstheme="minorHAnsi"/>
+        </w:rPr>
+        <w:t xml:space="preserve"> &lt;- 0</w:t>
+      </w:r>
+    </w:p>
+    <w:p>
+      <w:pPr>
+        <w:ind w:left="720"/>
+        <w:rPr>
+          <w:rFonts w:asciiTheme="minorHAnsi" w:hAnsiTheme="minorHAnsi" w:cstheme="minorHAnsi"/>
+        </w:rPr>
+      </w:pPr>
+      <w:r>
+        <w:rPr>
+          <w:rFonts w:asciiTheme="minorHAnsi" w:hAnsiTheme="minorHAnsi" w:cstheme="minorHAnsi"/>
+        </w:rPr>
+        <w:tab/>
+      </w:r>
+      <w:proofErr w:type="gramStart"/>
+      <w:r>
+        <w:rPr>
+          <w:rFonts w:asciiTheme="minorHAnsi" w:hAnsiTheme="minorHAnsi" w:cstheme="minorHAnsi"/>
+        </w:rPr>
+        <w:t>append</w:t>
+      </w:r>
+      <w:proofErr w:type="gramEnd"/>
+      <w:r>
+        <w:rPr>
+          <w:rFonts w:asciiTheme="minorHAnsi" w:hAnsiTheme="minorHAnsi" w:cstheme="minorHAnsi"/>
+        </w:rPr>
         <w:t xml:space="preserve"> </w:t>
       </w:r>
       <w:proofErr w:type="spellStart"/>
@@ -294,6 +1070,50 @@
         <w:rPr>
           <w:rFonts w:asciiTheme="minorHAnsi" w:hAnsiTheme="minorHAnsi" w:cstheme="minorHAnsi"/>
         </w:rPr>
+        <w:t>i</w:t>
+      </w:r>
+      <w:proofErr w:type="spellEnd"/>
+      <w:r>
+        <w:rPr>
+          <w:rFonts w:asciiTheme="minorHAnsi" w:hAnsiTheme="minorHAnsi" w:cstheme="minorHAnsi"/>
+        </w:rPr>
+        <w:t xml:space="preserve">-number to </w:t>
+      </w:r>
+      <w:proofErr w:type="spellStart"/>
+      <w:r>
+        <w:rPr>
+          <w:rFonts w:asciiTheme="minorHAnsi" w:hAnsiTheme="minorHAnsi" w:cstheme="minorHAnsi"/>
+        </w:rPr>
+        <w:t>listOfStartingIndex</w:t>
+      </w:r>
+      <w:proofErr w:type="spellEnd"/>
+    </w:p>
+    <w:p>
+      <w:pPr>
+        <w:ind w:left="1440"/>
+        <w:rPr>
+          <w:rFonts w:asciiTheme="minorHAnsi" w:hAnsiTheme="minorHAnsi" w:cstheme="minorHAnsi"/>
+        </w:rPr>
+      </w:pPr>
+      <w:proofErr w:type="gramStart"/>
+      <w:r>
+        <w:rPr>
+          <w:rFonts w:asciiTheme="minorHAnsi" w:hAnsiTheme="minorHAnsi" w:cstheme="minorHAnsi"/>
+        </w:rPr>
+        <w:t>if</w:t>
+      </w:r>
+      <w:proofErr w:type="gramEnd"/>
+      <w:r>
+        <w:rPr>
+          <w:rFonts w:asciiTheme="minorHAnsi" w:hAnsiTheme="minorHAnsi" w:cstheme="minorHAnsi"/>
+        </w:rPr>
+        <w:t xml:space="preserve"> </w:t>
+      </w:r>
+      <w:proofErr w:type="spellStart"/>
+      <w:r>
+        <w:rPr>
+          <w:rFonts w:asciiTheme="minorHAnsi" w:hAnsiTheme="minorHAnsi" w:cstheme="minorHAnsi"/>
+        </w:rPr>
         <w:t>InputSeq</w:t>
       </w:r>
       <w:proofErr w:type="spellEnd"/>
@@ -307,7 +1127,13 @@
         <w:rPr>
           <w:rFonts w:asciiTheme="minorHAnsi" w:hAnsiTheme="minorHAnsi" w:cstheme="minorHAnsi"/>
         </w:rPr>
-        <w:t>i+1</w:t>
+        <w:t>i-</w:t>
+      </w:r>
+      <w:r>
+        <w:rPr>
+          <w:rFonts w:asciiTheme="minorHAnsi" w:hAnsiTheme="minorHAnsi" w:cstheme="minorHAnsi"/>
+        </w:rPr>
+        <w:t>1</w:t>
       </w:r>
       <w:r>
         <w:rPr>
@@ -319,7 +1145,19 @@
         <w:rPr>
           <w:rFonts w:asciiTheme="minorHAnsi" w:hAnsiTheme="minorHAnsi" w:cstheme="minorHAnsi"/>
         </w:rPr>
-        <w:t xml:space="preserve"> &gt;= </w:t>
+        <w:t xml:space="preserve"> </w:t>
+      </w:r>
+      <w:r>
+        <w:rPr>
+          <w:rFonts w:asciiTheme="minorHAnsi" w:hAnsiTheme="minorHAnsi" w:cstheme="minorHAnsi"/>
+        </w:rPr>
+        <w:t>&lt;</w:t>
+      </w:r>
+      <w:r>
+        <w:rPr>
+          <w:rFonts w:asciiTheme="minorHAnsi" w:hAnsiTheme="minorHAnsi" w:cstheme="minorHAnsi"/>
+        </w:rPr>
+        <w:t xml:space="preserve">= </w:t>
       </w:r>
       <w:proofErr w:type="spellStart"/>
       <w:r>
@@ -441,25 +1279,405 @@
         </w:rPr>
         <w:tab/>
       </w:r>
-      <w:proofErr w:type="gramStart"/>
+      <w:proofErr w:type="spellStart"/>
+      <w:proofErr w:type="gramStart"/>
+      <w:r>
+        <w:rPr>
+          <w:rFonts w:asciiTheme="minorHAnsi" w:hAnsiTheme="minorHAnsi" w:cstheme="minorHAnsi"/>
+        </w:rPr>
+        <w:t>startingIndex</w:t>
+      </w:r>
+      <w:proofErr w:type="spellEnd"/>
+      <w:proofErr w:type="gramEnd"/>
+      <w:r>
+        <w:rPr>
+          <w:rFonts w:asciiTheme="minorHAnsi" w:hAnsiTheme="minorHAnsi" w:cstheme="minorHAnsi"/>
+        </w:rPr>
+        <w:t xml:space="preserve"> </w:t>
+      </w:r>
+      <w:r>
+        <w:rPr>
+          <w:rFonts w:asciiTheme="minorHAnsi" w:hAnsiTheme="minorHAnsi" w:cstheme="minorHAnsi"/>
+        </w:rPr>
+        <w:t xml:space="preserve">&lt;- </w:t>
+      </w:r>
+      <w:proofErr w:type="spellStart"/>
+      <w:r>
+        <w:rPr>
+          <w:rFonts w:asciiTheme="minorHAnsi" w:hAnsiTheme="minorHAnsi" w:cstheme="minorHAnsi"/>
+        </w:rPr>
+        <w:t>i</w:t>
+      </w:r>
+      <w:proofErr w:type="spellEnd"/>
+      <w:r>
+        <w:rPr>
+          <w:rFonts w:asciiTheme="minorHAnsi" w:hAnsiTheme="minorHAnsi" w:cstheme="minorHAnsi"/>
+        </w:rPr>
+        <w:t>-number</w:t>
+      </w:r>
+      <w:r>
+        <w:rPr>
+          <w:rFonts w:asciiTheme="minorHAnsi" w:hAnsiTheme="minorHAnsi" w:cstheme="minorHAnsi"/>
+        </w:rPr>
+        <w:t xml:space="preserve"> +1</w:t>
+      </w:r>
+    </w:p>
+    <w:p>
+      <w:pPr>
+        <w:ind w:left="2160"/>
+        <w:rPr>
+          <w:rFonts w:asciiTheme="minorHAnsi" w:hAnsiTheme="minorHAnsi" w:cstheme="minorHAnsi"/>
+        </w:rPr>
+      </w:pPr>
+      <w:r>
+        <w:rPr>
+          <w:rFonts w:asciiTheme="minorHAnsi" w:hAnsiTheme="minorHAnsi" w:cstheme="minorHAnsi"/>
+        </w:rPr>
+        <w:tab/>
+      </w:r>
+      <w:proofErr w:type="gramStart"/>
+      <w:r>
+        <w:rPr>
+          <w:rFonts w:asciiTheme="minorHAnsi" w:hAnsiTheme="minorHAnsi" w:cstheme="minorHAnsi"/>
+        </w:rPr>
+        <w:t>b</w:t>
+      </w:r>
+      <w:r>
+        <w:rPr>
+          <w:rFonts w:asciiTheme="minorHAnsi" w:hAnsiTheme="minorHAnsi" w:cstheme="minorHAnsi"/>
+        </w:rPr>
+        <w:t>iggestSequence</w:t>
+      </w:r>
+      <w:proofErr w:type="gramEnd"/>
+      <w:r>
+        <w:rPr>
+          <w:rFonts w:asciiTheme="minorHAnsi" w:hAnsiTheme="minorHAnsi" w:cstheme="minorHAnsi"/>
+        </w:rPr>
+        <w:t xml:space="preserve"> = number</w:t>
+      </w:r>
+    </w:p>
+    <w:p>
+      <w:pPr>
+        <w:ind w:left="2160"/>
+        <w:rPr>
+          <w:rFonts w:asciiTheme="minorHAnsi" w:hAnsiTheme="minorHAnsi" w:cstheme="minorHAnsi"/>
+        </w:rPr>
+      </w:pPr>
+      <w:proofErr w:type="gramStart"/>
+      <w:r>
+        <w:rPr>
+          <w:rFonts w:asciiTheme="minorHAnsi" w:hAnsiTheme="minorHAnsi" w:cstheme="minorHAnsi"/>
+        </w:rPr>
+        <w:t>else</w:t>
+      </w:r>
+      <w:proofErr w:type="gramEnd"/>
+      <w:r>
+        <w:rPr>
+          <w:rFonts w:asciiTheme="minorHAnsi" w:hAnsiTheme="minorHAnsi" w:cstheme="minorHAnsi"/>
+        </w:rPr>
+        <w:t xml:space="preserve"> if number = b</w:t>
+      </w:r>
+      <w:r>
+        <w:rPr>
+          <w:rFonts w:asciiTheme="minorHAnsi" w:hAnsiTheme="minorHAnsi" w:cstheme="minorHAnsi"/>
+        </w:rPr>
+        <w:t>iggestSequence</w:t>
+      </w:r>
+    </w:p>
+    <w:p>
+      <w:pPr>
+        <w:ind w:left="2160"/>
+        <w:rPr>
+          <w:rFonts w:asciiTheme="minorHAnsi" w:hAnsiTheme="minorHAnsi" w:cstheme="minorHAnsi"/>
+        </w:rPr>
+      </w:pPr>
+      <w:r>
+        <w:rPr>
+          <w:rFonts w:asciiTheme="minorHAnsi" w:hAnsiTheme="minorHAnsi" w:cstheme="minorHAnsi"/>
+        </w:rPr>
+        <w:tab/>
+      </w:r>
+      <w:proofErr w:type="spellStart"/>
+      <w:proofErr w:type="gramStart"/>
+      <w:r>
+        <w:rPr>
+          <w:rFonts w:asciiTheme="minorHAnsi" w:hAnsiTheme="minorHAnsi" w:cstheme="minorHAnsi"/>
+        </w:rPr>
+        <w:t>sameSize</w:t>
+      </w:r>
+      <w:proofErr w:type="spellEnd"/>
+      <w:proofErr w:type="gramEnd"/>
+      <w:r>
+        <w:rPr>
+          <w:rFonts w:asciiTheme="minorHAnsi" w:hAnsiTheme="minorHAnsi" w:cstheme="minorHAnsi"/>
+        </w:rPr>
+        <w:t xml:space="preserve"> &lt;- True</w:t>
+      </w:r>
+    </w:p>
+    <w:p>
+      <w:pPr>
+        <w:ind w:left="2160"/>
+        <w:rPr>
+          <w:rFonts w:asciiTheme="minorHAnsi" w:hAnsiTheme="minorHAnsi" w:cstheme="minorHAnsi"/>
+        </w:rPr>
+      </w:pPr>
+      <w:r>
+        <w:rPr>
+          <w:rFonts w:asciiTheme="minorHAnsi" w:hAnsiTheme="minorHAnsi" w:cstheme="minorHAnsi"/>
+        </w:rPr>
+        <w:tab/>
+      </w:r>
+      <w:proofErr w:type="gramStart"/>
+      <w:r>
+        <w:rPr>
+          <w:rFonts w:asciiTheme="minorHAnsi" w:hAnsiTheme="minorHAnsi" w:cstheme="minorHAnsi"/>
+        </w:rPr>
+        <w:t>append</w:t>
+      </w:r>
+      <w:proofErr w:type="gramEnd"/>
+      <w:r>
+        <w:rPr>
+          <w:rFonts w:asciiTheme="minorHAnsi" w:hAnsiTheme="minorHAnsi" w:cstheme="minorHAnsi"/>
+        </w:rPr>
+        <w:t xml:space="preserve"> </w:t>
+      </w:r>
+      <w:proofErr w:type="spellStart"/>
+      <w:r>
+        <w:rPr>
+          <w:rFonts w:asciiTheme="minorHAnsi" w:hAnsiTheme="minorHAnsi" w:cstheme="minorHAnsi"/>
+        </w:rPr>
+        <w:t>i</w:t>
+      </w:r>
+      <w:proofErr w:type="spellEnd"/>
+      <w:r>
+        <w:rPr>
+          <w:rFonts w:asciiTheme="minorHAnsi" w:hAnsiTheme="minorHAnsi" w:cstheme="minorHAnsi"/>
+        </w:rPr>
+        <w:t>-number</w:t>
+      </w:r>
+      <w:r>
+        <w:rPr>
+          <w:rFonts w:asciiTheme="minorHAnsi" w:hAnsiTheme="minorHAnsi" w:cstheme="minorHAnsi"/>
+        </w:rPr>
+        <w:t xml:space="preserve"> to </w:t>
+      </w:r>
+      <w:proofErr w:type="spellStart"/>
       <w:r>
         <w:rPr>
           <w:rFonts w:asciiTheme="minorHAnsi" w:hAnsiTheme="minorHAnsi" w:cstheme="minorHAnsi"/>
         </w:rPr>
         <w:t>listOfStartingIndex</w:t>
       </w:r>
+      <w:proofErr w:type="spellEnd"/>
+    </w:p>
+    <w:p>
+      <w:pPr>
+        <w:rPr>
+          <w:rFonts w:asciiTheme="minorHAnsi" w:hAnsiTheme="minorHAnsi" w:cstheme="minorHAnsi"/>
+        </w:rPr>
+      </w:pPr>
+      <w:r>
+        <w:rPr>
+          <w:rFonts w:asciiTheme="minorHAnsi" w:hAnsiTheme="minorHAnsi" w:cstheme="minorHAnsi"/>
+        </w:rPr>
+        <w:tab/>
+      </w:r>
+      <w:r>
+        <w:rPr>
+          <w:rFonts w:asciiTheme="minorHAnsi" w:hAnsiTheme="minorHAnsi" w:cstheme="minorHAnsi"/>
+        </w:rPr>
+        <w:tab/>
+      </w:r>
+      <w:proofErr w:type="spellStart"/>
+      <w:r>
+        <w:rPr>
+          <w:rFonts w:asciiTheme="minorHAnsi" w:hAnsiTheme="minorHAnsi" w:cstheme="minorHAnsi"/>
+        </w:rPr>
+        <w:t>i</w:t>
+      </w:r>
+      <w:proofErr w:type="spellEnd"/>
+      <w:r>
+        <w:rPr>
+          <w:rFonts w:asciiTheme="minorHAnsi" w:hAnsiTheme="minorHAnsi" w:cstheme="minorHAnsi"/>
+        </w:rPr>
+        <w:t xml:space="preserve"> &lt;- </w:t>
+      </w:r>
+      <w:proofErr w:type="spellStart"/>
+      <w:r>
+        <w:rPr>
+          <w:rFonts w:asciiTheme="minorHAnsi" w:hAnsiTheme="minorHAnsi" w:cstheme="minorHAnsi"/>
+        </w:rPr>
+        <w:t>i</w:t>
+      </w:r>
+      <w:proofErr w:type="spellEnd"/>
+      <w:r>
+        <w:rPr>
+          <w:rFonts w:asciiTheme="minorHAnsi" w:hAnsiTheme="minorHAnsi" w:cstheme="minorHAnsi"/>
+        </w:rPr>
+        <w:t xml:space="preserve"> + 1</w:t>
+      </w:r>
+    </w:p>
+    <w:p>
+      <w:pPr>
+        <w:rPr>
+          <w:rFonts w:asciiTheme="minorHAnsi" w:hAnsiTheme="minorHAnsi" w:cstheme="minorHAnsi"/>
+        </w:rPr>
+      </w:pPr>
+    </w:p>
+    <w:p>
+      <w:pPr>
+        <w:rPr>
+          <w:rFonts w:asciiTheme="minorHAnsi" w:hAnsiTheme="minorHAnsi" w:cstheme="minorHAnsi"/>
+        </w:rPr>
+      </w:pPr>
+      <w:r>
+        <w:rPr>
+          <w:rFonts w:asciiTheme="minorHAnsi" w:hAnsiTheme="minorHAnsi" w:cstheme="minorHAnsi"/>
+        </w:rPr>
+        <w:tab/>
+      </w:r>
+      <w:proofErr w:type="gramStart"/>
+      <w:r>
+        <w:rPr>
+          <w:rFonts w:asciiTheme="minorHAnsi" w:hAnsiTheme="minorHAnsi" w:cstheme="minorHAnsi"/>
+        </w:rPr>
+        <w:t>if</w:t>
+      </w:r>
+      <w:proofErr w:type="gramEnd"/>
+      <w:r>
+        <w:rPr>
+          <w:rFonts w:asciiTheme="minorHAnsi" w:hAnsiTheme="minorHAnsi" w:cstheme="minorHAnsi"/>
+        </w:rPr>
+        <w:t xml:space="preserve"> </w:t>
+      </w:r>
+      <w:proofErr w:type="spellStart"/>
+      <w:r>
+        <w:rPr>
+          <w:rFonts w:asciiTheme="minorHAnsi" w:hAnsiTheme="minorHAnsi" w:cstheme="minorHAnsi"/>
+        </w:rPr>
+        <w:t>sameSize</w:t>
+      </w:r>
+      <w:proofErr w:type="spellEnd"/>
+      <w:r>
+        <w:rPr>
+          <w:rFonts w:asciiTheme="minorHAnsi" w:hAnsiTheme="minorHAnsi" w:cstheme="minorHAnsi"/>
+        </w:rPr>
+        <w:t xml:space="preserve"> = True</w:t>
+      </w:r>
+    </w:p>
+    <w:p>
+      <w:pPr>
+        <w:rPr>
+          <w:rFonts w:asciiTheme="minorHAnsi" w:hAnsiTheme="minorHAnsi" w:cstheme="minorHAnsi"/>
+        </w:rPr>
+      </w:pPr>
+      <w:r>
+        <w:rPr>
+          <w:rFonts w:asciiTheme="minorHAnsi" w:hAnsiTheme="minorHAnsi" w:cstheme="minorHAnsi"/>
+        </w:rPr>
+        <w:tab/>
+      </w:r>
+      <w:r>
+        <w:rPr>
+          <w:rFonts w:asciiTheme="minorHAnsi" w:hAnsiTheme="minorHAnsi" w:cstheme="minorHAnsi"/>
+        </w:rPr>
+        <w:tab/>
+      </w:r>
+      <w:proofErr w:type="gramStart"/>
+      <w:r>
+        <w:rPr>
+          <w:rFonts w:asciiTheme="minorHAnsi" w:hAnsiTheme="minorHAnsi" w:cstheme="minorHAnsi"/>
+        </w:rPr>
+        <w:t>for</w:t>
+      </w:r>
+      <w:proofErr w:type="gramEnd"/>
+      <w:r>
+        <w:rPr>
+          <w:rFonts w:asciiTheme="minorHAnsi" w:hAnsiTheme="minorHAnsi" w:cstheme="minorHAnsi"/>
+        </w:rPr>
+        <w:t xml:space="preserve"> </w:t>
+      </w:r>
+      <w:proofErr w:type="spellStart"/>
+      <w:r>
+        <w:rPr>
+          <w:rFonts w:asciiTheme="minorHAnsi" w:hAnsiTheme="minorHAnsi" w:cstheme="minorHAnsi"/>
+        </w:rPr>
+        <w:t>i</w:t>
+      </w:r>
+      <w:proofErr w:type="spellEnd"/>
+      <w:r>
+        <w:rPr>
+          <w:rFonts w:asciiTheme="minorHAnsi" w:hAnsiTheme="minorHAnsi" w:cstheme="minorHAnsi"/>
+        </w:rPr>
+        <w:t xml:space="preserve"> to length of listOfStartingIndex</w:t>
+      </w:r>
+    </w:p>
+    <w:p>
+      <w:pPr>
+        <w:rPr>
+          <w:rFonts w:asciiTheme="minorHAnsi" w:hAnsiTheme="minorHAnsi" w:cstheme="minorHAnsi"/>
+        </w:rPr>
+      </w:pPr>
+      <w:r>
+        <w:rPr>
+          <w:rFonts w:asciiTheme="minorHAnsi" w:hAnsiTheme="minorHAnsi" w:cstheme="minorHAnsi"/>
+        </w:rPr>
+        <w:tab/>
+      </w:r>
+      <w:r>
+        <w:rPr>
+          <w:rFonts w:asciiTheme="minorHAnsi" w:hAnsiTheme="minorHAnsi" w:cstheme="minorHAnsi"/>
+        </w:rPr>
+        <w:tab/>
+        <w:t xml:space="preserve">       </w:t>
+      </w:r>
+      <w:proofErr w:type="gramStart"/>
+      <w:r>
+        <w:rPr>
+          <w:rFonts w:asciiTheme="minorHAnsi" w:hAnsiTheme="minorHAnsi" w:cstheme="minorHAnsi"/>
+        </w:rPr>
+        <w:t>append</w:t>
+      </w:r>
+      <w:proofErr w:type="gramEnd"/>
+      <w:r>
+        <w:rPr>
+          <w:rFonts w:asciiTheme="minorHAnsi" w:hAnsiTheme="minorHAnsi" w:cstheme="minorHAnsi"/>
+        </w:rPr>
+        <w:t xml:space="preserve"> to subsequence </w:t>
+      </w:r>
+      <w:r>
+        <w:rPr>
+          <w:rFonts w:asciiTheme="minorHAnsi" w:hAnsiTheme="minorHAnsi" w:cstheme="minorHAnsi"/>
+        </w:rPr>
+        <w:t>(</w:t>
+      </w:r>
+      <w:proofErr w:type="spellStart"/>
+      <w:r>
+        <w:rPr>
+          <w:rFonts w:asciiTheme="minorHAnsi" w:hAnsiTheme="minorHAnsi" w:cstheme="minorHAnsi"/>
+        </w:rPr>
+        <w:t>InputSeq</w:t>
+      </w:r>
+      <w:proofErr w:type="spellEnd"/>
       <w:r>
         <w:rPr>
           <w:rFonts w:asciiTheme="minorHAnsi" w:hAnsiTheme="minorHAnsi" w:cstheme="minorHAnsi"/>
         </w:rPr>
         <w:t>[</w:t>
       </w:r>
-      <w:proofErr w:type="gramEnd"/>
-      <w:r>
-        <w:rPr>
-          <w:rFonts w:asciiTheme="minorHAnsi" w:hAnsiTheme="minorHAnsi" w:cstheme="minorHAnsi"/>
-        </w:rPr>
-        <w:t xml:space="preserve">0] &lt;- </w:t>
+      <w:proofErr w:type="spellStart"/>
+      <w:r>
+        <w:rPr>
+          <w:rFonts w:asciiTheme="minorHAnsi" w:hAnsiTheme="minorHAnsi" w:cstheme="minorHAnsi"/>
+        </w:rPr>
+        <w:t>listOfStartingIndex</w:t>
+      </w:r>
+      <w:proofErr w:type="spellEnd"/>
+      <w:r>
+        <w:rPr>
+          <w:rFonts w:asciiTheme="minorHAnsi" w:hAnsiTheme="minorHAnsi" w:cstheme="minorHAnsi"/>
+        </w:rPr>
+        <w:t>[</w:t>
       </w:r>
       <w:proofErr w:type="spellStart"/>
       <w:r>
@@ -473,50 +1691,104 @@
         <w:rPr>
           <w:rFonts w:asciiTheme="minorHAnsi" w:hAnsiTheme="minorHAnsi" w:cstheme="minorHAnsi"/>
         </w:rPr>
-        <w:t>-number</w:t>
-      </w:r>
-    </w:p>
-    <w:p>
-      <w:pPr>
-        <w:ind w:left="2160"/>
-        <w:rPr>
-          <w:rFonts w:asciiTheme="minorHAnsi" w:hAnsiTheme="minorHAnsi" w:cstheme="minorHAnsi"/>
-        </w:rPr>
-      </w:pPr>
-      <w:r>
-        <w:rPr>
-          <w:rFonts w:asciiTheme="minorHAnsi" w:hAnsiTheme="minorHAnsi" w:cstheme="minorHAnsi"/>
-        </w:rPr>
-        <w:tab/>
-      </w:r>
-      <w:proofErr w:type="gramStart"/>
-      <w:r>
-        <w:rPr>
-          <w:rFonts w:asciiTheme="minorHAnsi" w:hAnsiTheme="minorHAnsi" w:cstheme="minorHAnsi"/>
-        </w:rPr>
-        <w:t>b</w:t>
-      </w:r>
-      <w:r>
-        <w:rPr>
-          <w:rFonts w:asciiTheme="minorHAnsi" w:hAnsiTheme="minorHAnsi" w:cstheme="minorHAnsi"/>
-        </w:rPr>
-        <w:t>iggestSequence</w:t>
-      </w:r>
-      <w:proofErr w:type="gramEnd"/>
-      <w:r>
-        <w:rPr>
-          <w:rFonts w:asciiTheme="minorHAnsi" w:hAnsiTheme="minorHAnsi" w:cstheme="minorHAnsi"/>
-        </w:rPr>
-        <w:t xml:space="preserve"> = number</w:t>
-      </w:r>
-    </w:p>
-    <w:p>
-      <w:pPr>
-        <w:ind w:left="2160"/>
-        <w:rPr>
-          <w:rFonts w:asciiTheme="minorHAnsi" w:hAnsiTheme="minorHAnsi" w:cstheme="minorHAnsi"/>
-        </w:rPr>
-      </w:pPr>
+        <w:t xml:space="preserve">]] to </w:t>
+      </w:r>
+      <w:proofErr w:type="spellStart"/>
+      <w:r>
+        <w:rPr>
+          <w:rFonts w:asciiTheme="minorHAnsi" w:hAnsiTheme="minorHAnsi" w:cstheme="minorHAnsi"/>
+        </w:rPr>
+        <w:t>InputSeq</w:t>
+      </w:r>
+      <w:proofErr w:type="spellEnd"/>
+      <w:r>
+        <w:rPr>
+          <w:rFonts w:asciiTheme="minorHAnsi" w:hAnsiTheme="minorHAnsi" w:cstheme="minorHAnsi"/>
+        </w:rPr>
+        <w:t>[</w:t>
+      </w:r>
+      <w:proofErr w:type="spellStart"/>
+      <w:r>
+        <w:rPr>
+          <w:rFonts w:asciiTheme="minorHAnsi" w:hAnsiTheme="minorHAnsi" w:cstheme="minorHAnsi"/>
+        </w:rPr>
+        <w:t>listOfStartingIndex</w:t>
+      </w:r>
+      <w:proofErr w:type="spellEnd"/>
+      <w:r>
+        <w:rPr>
+          <w:rFonts w:asciiTheme="minorHAnsi" w:hAnsiTheme="minorHAnsi" w:cstheme="minorHAnsi"/>
+        </w:rPr>
+        <w:t>[</w:t>
+      </w:r>
+      <w:proofErr w:type="spellStart"/>
+      <w:r>
+        <w:rPr>
+          <w:rFonts w:asciiTheme="minorHAnsi" w:hAnsiTheme="minorHAnsi" w:cstheme="minorHAnsi"/>
+        </w:rPr>
+        <w:t>i</w:t>
+      </w:r>
+      <w:proofErr w:type="spellEnd"/>
+      <w:r>
+        <w:rPr>
+          <w:rFonts w:asciiTheme="minorHAnsi" w:hAnsiTheme="minorHAnsi" w:cstheme="minorHAnsi"/>
+        </w:rPr>
+        <w:t>]+number)</w:t>
+      </w:r>
+    </w:p>
+    <w:p>
+      <w:pPr>
+        <w:rPr>
+          <w:rFonts w:asciiTheme="minorHAnsi" w:hAnsiTheme="minorHAnsi" w:cstheme="minorHAnsi"/>
+        </w:rPr>
+      </w:pPr>
+      <w:r>
+        <w:rPr>
+          <w:rFonts w:asciiTheme="minorHAnsi" w:hAnsiTheme="minorHAnsi" w:cstheme="minorHAnsi"/>
+        </w:rPr>
+        <w:tab/>
+      </w:r>
+      <w:r>
+        <w:rPr>
+          <w:rFonts w:asciiTheme="minorHAnsi" w:hAnsiTheme="minorHAnsi" w:cstheme="minorHAnsi"/>
+        </w:rPr>
+        <w:tab/>
+      </w:r>
+      <w:proofErr w:type="gramStart"/>
+      <w:r>
+        <w:rPr>
+          <w:rFonts w:asciiTheme="minorHAnsi" w:hAnsiTheme="minorHAnsi" w:cstheme="minorHAnsi"/>
+        </w:rPr>
+        <w:t>return</w:t>
+      </w:r>
+      <w:proofErr w:type="gramEnd"/>
+      <w:r>
+        <w:rPr>
+          <w:rFonts w:asciiTheme="minorHAnsi" w:hAnsiTheme="minorHAnsi" w:cstheme="minorHAnsi"/>
+        </w:rPr>
+        <w:t xml:space="preserve"> </w:t>
+      </w:r>
+      <w:proofErr w:type="spellStart"/>
+      <w:r>
+        <w:rPr>
+          <w:rFonts w:asciiTheme="minorHAnsi" w:hAnsiTheme="minorHAnsi" w:cstheme="minorHAnsi"/>
+        </w:rPr>
+        <w:t>subSequence</w:t>
+      </w:r>
+      <w:proofErr w:type="spellEnd"/>
+    </w:p>
+    <w:p>
+      <w:pPr>
+        <w:rPr>
+          <w:rFonts w:asciiTheme="minorHAnsi" w:hAnsiTheme="minorHAnsi" w:cstheme="minorHAnsi"/>
+        </w:rPr>
+      </w:pPr>
+      <w:r>
+        <w:rPr>
+          <w:rFonts w:asciiTheme="minorHAnsi" w:hAnsiTheme="minorHAnsi" w:cstheme="minorHAnsi"/>
+        </w:rPr>
+        <w:tab/>
+      </w:r>
       <w:proofErr w:type="gramStart"/>
       <w:r>
         <w:rPr>
@@ -525,68 +1797,38 @@
         <w:t>else</w:t>
       </w:r>
       <w:proofErr w:type="gramEnd"/>
-      <w:r>
-        <w:rPr>
-          <w:rFonts w:asciiTheme="minorHAnsi" w:hAnsiTheme="minorHAnsi" w:cstheme="minorHAnsi"/>
-        </w:rPr>
-        <w:t xml:space="preserve"> if number = b</w:t>
-      </w:r>
-      <w:r>
-        <w:rPr>
-          <w:rFonts w:asciiTheme="minorHAnsi" w:hAnsiTheme="minorHAnsi" w:cstheme="minorHAnsi"/>
-        </w:rPr>
-        <w:t>iggestSequence</w:t>
-      </w:r>
-    </w:p>
-    <w:p>
-      <w:pPr>
-        <w:ind w:left="2160"/>
-        <w:rPr>
-          <w:rFonts w:asciiTheme="minorHAnsi" w:hAnsiTheme="minorHAnsi" w:cstheme="minorHAnsi"/>
-        </w:rPr>
-      </w:pPr>
-      <w:r>
-        <w:rPr>
-          <w:rFonts w:asciiTheme="minorHAnsi" w:hAnsiTheme="minorHAnsi" w:cstheme="minorHAnsi"/>
-        </w:rPr>
-        <w:tab/>
-      </w:r>
-      <w:proofErr w:type="spellStart"/>
-      <w:proofErr w:type="gramStart"/>
-      <w:r>
-        <w:rPr>
-          <w:rFonts w:asciiTheme="minorHAnsi" w:hAnsiTheme="minorHAnsi" w:cstheme="minorHAnsi"/>
-        </w:rPr>
-        <w:t>sameSize</w:t>
-      </w:r>
-      <w:proofErr w:type="spellEnd"/>
-      <w:proofErr w:type="gramEnd"/>
-      <w:r>
-        <w:rPr>
-          <w:rFonts w:asciiTheme="minorHAnsi" w:hAnsiTheme="minorHAnsi" w:cstheme="minorHAnsi"/>
-        </w:rPr>
-        <w:t xml:space="preserve"> &lt;- True</w:t>
-      </w:r>
-    </w:p>
-    <w:p>
-      <w:pPr>
-        <w:ind w:left="2160"/>
-        <w:rPr>
-          <w:rFonts w:asciiTheme="minorHAnsi" w:hAnsiTheme="minorHAnsi" w:cstheme="minorHAnsi"/>
-        </w:rPr>
-      </w:pPr>
-      <w:r>
-        <w:rPr>
-          <w:rFonts w:asciiTheme="minorHAnsi" w:hAnsiTheme="minorHAnsi" w:cstheme="minorHAnsi"/>
-        </w:rPr>
-        <w:tab/>
-      </w:r>
-      <w:proofErr w:type="gramStart"/>
-      <w:r>
-        <w:rPr>
-          <w:rFonts w:asciiTheme="minorHAnsi" w:hAnsiTheme="minorHAnsi" w:cstheme="minorHAnsi"/>
-        </w:rPr>
-        <w:t>append</w:t>
+    </w:p>
+    <w:p>
+      <w:pPr>
+        <w:rPr>
+          <w:rFonts w:asciiTheme="minorHAnsi" w:hAnsiTheme="minorHAnsi" w:cstheme="minorHAnsi"/>
+        </w:rPr>
+      </w:pPr>
+      <w:r>
+        <w:rPr>
+          <w:rFonts w:asciiTheme="minorHAnsi" w:hAnsiTheme="minorHAnsi" w:cstheme="minorHAnsi"/>
+        </w:rPr>
+        <w:lastRenderedPageBreak/>
+        <w:tab/>
+      </w:r>
+      <w:r>
+        <w:rPr>
+          <w:rFonts w:asciiTheme="minorHAnsi" w:hAnsiTheme="minorHAnsi" w:cstheme="minorHAnsi"/>
+        </w:rPr>
+        <w:tab/>
+      </w:r>
+      <w:proofErr w:type="gramStart"/>
+      <w:r>
+        <w:rPr>
+          <w:rFonts w:asciiTheme="minorHAnsi" w:hAnsiTheme="minorHAnsi" w:cstheme="minorHAnsi"/>
+        </w:rPr>
+        <w:t>s</w:t>
+      </w:r>
+      <w:r>
+        <w:rPr>
+          <w:rFonts w:asciiTheme="minorHAnsi" w:hAnsiTheme="minorHAnsi" w:cstheme="minorHAnsi"/>
+        </w:rPr>
+        <w:t>ubsequence</w:t>
       </w:r>
       <w:proofErr w:type="gramEnd"/>
       <w:r>
@@ -595,19 +1837,39 @@
         </w:rPr>
         <w:t xml:space="preserve"> </w:t>
       </w:r>
-      <w:proofErr w:type="spellStart"/>
-      <w:r>
-        <w:rPr>
-          <w:rFonts w:asciiTheme="minorHAnsi" w:hAnsiTheme="minorHAnsi" w:cstheme="minorHAnsi"/>
-        </w:rPr>
-        <w:t>i</w:t>
-      </w:r>
-      <w:proofErr w:type="spellEnd"/>
-      <w:r>
-        <w:rPr>
-          <w:rFonts w:asciiTheme="minorHAnsi" w:hAnsiTheme="minorHAnsi" w:cstheme="minorHAnsi"/>
-        </w:rPr>
-        <w:t>-number</w:t>
+      <w:r>
+        <w:rPr>
+          <w:rFonts w:asciiTheme="minorHAnsi" w:hAnsiTheme="minorHAnsi" w:cstheme="minorHAnsi"/>
+        </w:rPr>
+        <w:t xml:space="preserve">&lt;- </w:t>
+      </w:r>
+      <w:proofErr w:type="spellStart"/>
+      <w:r>
+        <w:rPr>
+          <w:rFonts w:asciiTheme="minorHAnsi" w:hAnsiTheme="minorHAnsi" w:cstheme="minorHAnsi"/>
+        </w:rPr>
+        <w:t>InputSeq</w:t>
+      </w:r>
+      <w:proofErr w:type="spellEnd"/>
+      <w:r>
+        <w:rPr>
+          <w:rFonts w:asciiTheme="minorHAnsi" w:hAnsiTheme="minorHAnsi" w:cstheme="minorHAnsi"/>
+        </w:rPr>
+        <w:t>[</w:t>
+      </w:r>
+      <w:proofErr w:type="spellStart"/>
+      <w:r>
+        <w:rPr>
+          <w:rFonts w:asciiTheme="minorHAnsi" w:hAnsiTheme="minorHAnsi" w:cstheme="minorHAnsi"/>
+        </w:rPr>
+        <w:t>listOfStartingIndex</w:t>
+      </w:r>
+      <w:proofErr w:type="spellEnd"/>
+      <w:r>
+        <w:rPr>
+          <w:rFonts w:asciiTheme="minorHAnsi" w:hAnsiTheme="minorHAnsi" w:cstheme="minorHAnsi"/>
+        </w:rPr>
+        <w:t>[0]]</w:t>
       </w:r>
       <w:r>
         <w:rPr>
@@ -615,429 +1877,28 @@
         </w:rPr>
         <w:t xml:space="preserve"> to </w:t>
       </w:r>
+      <w:proofErr w:type="spellStart"/>
+      <w:r>
+        <w:rPr>
+          <w:rFonts w:asciiTheme="minorHAnsi" w:hAnsiTheme="minorHAnsi" w:cstheme="minorHAnsi"/>
+        </w:rPr>
+        <w:t>InputSeq</w:t>
+      </w:r>
+      <w:proofErr w:type="spellEnd"/>
+      <w:r>
+        <w:rPr>
+          <w:rFonts w:asciiTheme="minorHAnsi" w:hAnsiTheme="minorHAnsi" w:cstheme="minorHAnsi"/>
+        </w:rPr>
+        <w:t>[</w:t>
+      </w:r>
+      <w:proofErr w:type="spellStart"/>
       <w:r>
         <w:rPr>
           <w:rFonts w:asciiTheme="minorHAnsi" w:hAnsiTheme="minorHAnsi" w:cstheme="minorHAnsi"/>
         </w:rPr>
         <w:t>listOfStartingIndex</w:t>
       </w:r>
-    </w:p>
-    <w:p>
-      <w:pPr>
-        <w:rPr>
-          <w:rFonts w:asciiTheme="minorHAnsi" w:hAnsiTheme="minorHAnsi" w:cstheme="minorHAnsi"/>
-        </w:rPr>
-      </w:pPr>
-      <w:r>
-        <w:rPr>
-          <w:rFonts w:asciiTheme="minorHAnsi" w:hAnsiTheme="minorHAnsi" w:cstheme="minorHAnsi"/>
-        </w:rPr>
-        <w:tab/>
-      </w:r>
-      <w:r>
-        <w:rPr>
-          <w:rFonts w:asciiTheme="minorHAnsi" w:hAnsiTheme="minorHAnsi" w:cstheme="minorHAnsi"/>
-        </w:rPr>
-        <w:tab/>
-      </w:r>
-      <w:proofErr w:type="spellStart"/>
-      <w:r>
-        <w:rPr>
-          <w:rFonts w:asciiTheme="minorHAnsi" w:hAnsiTheme="minorHAnsi" w:cstheme="minorHAnsi"/>
-        </w:rPr>
-        <w:t>i</w:t>
-      </w:r>
-      <w:proofErr w:type="spellEnd"/>
-      <w:r>
-        <w:rPr>
-          <w:rFonts w:asciiTheme="minorHAnsi" w:hAnsiTheme="minorHAnsi" w:cstheme="minorHAnsi"/>
-        </w:rPr>
-        <w:t xml:space="preserve"> &lt;- </w:t>
-      </w:r>
-      <w:proofErr w:type="spellStart"/>
-      <w:r>
-        <w:rPr>
-          <w:rFonts w:asciiTheme="minorHAnsi" w:hAnsiTheme="minorHAnsi" w:cstheme="minorHAnsi"/>
-        </w:rPr>
-        <w:t>i</w:t>
-      </w:r>
-      <w:proofErr w:type="spellEnd"/>
-      <w:r>
-        <w:rPr>
-          <w:rFonts w:asciiTheme="minorHAnsi" w:hAnsiTheme="minorHAnsi" w:cstheme="minorHAnsi"/>
-        </w:rPr>
-        <w:t xml:space="preserve"> + 1</w:t>
-      </w:r>
-    </w:p>
-    <w:p>
-      <w:pPr>
-        <w:rPr>
-          <w:rFonts w:asciiTheme="minorHAnsi" w:hAnsiTheme="minorHAnsi" w:cstheme="minorHAnsi"/>
-        </w:rPr>
-      </w:pPr>
-    </w:p>
-    <w:p>
-      <w:pPr>
-        <w:rPr>
-          <w:rFonts w:asciiTheme="minorHAnsi" w:hAnsiTheme="minorHAnsi" w:cstheme="minorHAnsi"/>
-        </w:rPr>
-      </w:pPr>
-      <w:r>
-        <w:rPr>
-          <w:rFonts w:asciiTheme="minorHAnsi" w:hAnsiTheme="minorHAnsi" w:cstheme="minorHAnsi"/>
-        </w:rPr>
-        <w:tab/>
-      </w:r>
-      <w:proofErr w:type="gramStart"/>
-      <w:r>
-        <w:rPr>
-          <w:rFonts w:asciiTheme="minorHAnsi" w:hAnsiTheme="minorHAnsi" w:cstheme="minorHAnsi"/>
-        </w:rPr>
-        <w:t>if</w:t>
-      </w:r>
-      <w:proofErr w:type="gramEnd"/>
-      <w:r>
-        <w:rPr>
-          <w:rFonts w:asciiTheme="minorHAnsi" w:hAnsiTheme="minorHAnsi" w:cstheme="minorHAnsi"/>
-        </w:rPr>
-        <w:t xml:space="preserve"> </w:t>
-      </w:r>
-      <w:proofErr w:type="spellStart"/>
-      <w:r>
-        <w:rPr>
-          <w:rFonts w:asciiTheme="minorHAnsi" w:hAnsiTheme="minorHAnsi" w:cstheme="minorHAnsi"/>
-        </w:rPr>
-        <w:t>sameSize</w:t>
-      </w:r>
-      <w:proofErr w:type="spellEnd"/>
-      <w:r>
-        <w:rPr>
-          <w:rFonts w:asciiTheme="minorHAnsi" w:hAnsiTheme="minorHAnsi" w:cstheme="minorHAnsi"/>
-        </w:rPr>
-        <w:t xml:space="preserve"> = True</w:t>
-      </w:r>
-    </w:p>
-    <w:p>
-      <w:pPr>
-        <w:rPr>
-          <w:rFonts w:asciiTheme="minorHAnsi" w:hAnsiTheme="minorHAnsi" w:cstheme="minorHAnsi"/>
-        </w:rPr>
-      </w:pPr>
-      <w:r>
-        <w:rPr>
-          <w:rFonts w:asciiTheme="minorHAnsi" w:hAnsiTheme="minorHAnsi" w:cstheme="minorHAnsi"/>
-        </w:rPr>
-        <w:tab/>
-      </w:r>
-      <w:r>
-        <w:rPr>
-          <w:rFonts w:asciiTheme="minorHAnsi" w:hAnsiTheme="minorHAnsi" w:cstheme="minorHAnsi"/>
-        </w:rPr>
-        <w:tab/>
-      </w:r>
-      <w:proofErr w:type="gramStart"/>
-      <w:r>
-        <w:rPr>
-          <w:rFonts w:asciiTheme="minorHAnsi" w:hAnsiTheme="minorHAnsi" w:cstheme="minorHAnsi"/>
-        </w:rPr>
-        <w:t>for</w:t>
-      </w:r>
-      <w:proofErr w:type="gramEnd"/>
-      <w:r>
-        <w:rPr>
-          <w:rFonts w:asciiTheme="minorHAnsi" w:hAnsiTheme="minorHAnsi" w:cstheme="minorHAnsi"/>
-        </w:rPr>
-        <w:t xml:space="preserve"> </w:t>
-      </w:r>
-      <w:proofErr w:type="spellStart"/>
-      <w:r>
-        <w:rPr>
-          <w:rFonts w:asciiTheme="minorHAnsi" w:hAnsiTheme="minorHAnsi" w:cstheme="minorHAnsi"/>
-        </w:rPr>
-        <w:t>i</w:t>
-      </w:r>
-      <w:proofErr w:type="spellEnd"/>
-      <w:r>
-        <w:rPr>
-          <w:rFonts w:asciiTheme="minorHAnsi" w:hAnsiTheme="minorHAnsi" w:cstheme="minorHAnsi"/>
-        </w:rPr>
-        <w:t xml:space="preserve"> to length of listOfStartingIndex</w:t>
-      </w:r>
-    </w:p>
-    <w:p>
-      <w:pPr>
-        <w:rPr>
-          <w:rFonts w:asciiTheme="minorHAnsi" w:hAnsiTheme="minorHAnsi" w:cstheme="minorHAnsi"/>
-        </w:rPr>
-      </w:pPr>
-      <w:r>
-        <w:rPr>
-          <w:rFonts w:asciiTheme="minorHAnsi" w:hAnsiTheme="minorHAnsi" w:cstheme="minorHAnsi"/>
-        </w:rPr>
-        <w:tab/>
-      </w:r>
-      <w:r>
-        <w:rPr>
-          <w:rFonts w:asciiTheme="minorHAnsi" w:hAnsiTheme="minorHAnsi" w:cstheme="minorHAnsi"/>
-        </w:rPr>
-        <w:tab/>
-        <w:t xml:space="preserve">       </w:t>
-      </w:r>
-      <w:proofErr w:type="gramStart"/>
-      <w:r>
-        <w:rPr>
-          <w:rFonts w:asciiTheme="minorHAnsi" w:hAnsiTheme="minorHAnsi" w:cstheme="minorHAnsi"/>
-        </w:rPr>
-        <w:t>append</w:t>
-      </w:r>
-      <w:proofErr w:type="gramEnd"/>
-      <w:r>
-        <w:rPr>
-          <w:rFonts w:asciiTheme="minorHAnsi" w:hAnsiTheme="minorHAnsi" w:cstheme="minorHAnsi"/>
-        </w:rPr>
-        <w:t xml:space="preserve"> to subsequence </w:t>
-      </w:r>
-      <w:r>
-        <w:rPr>
-          <w:rFonts w:asciiTheme="minorHAnsi" w:hAnsiTheme="minorHAnsi" w:cstheme="minorHAnsi"/>
-        </w:rPr>
-        <w:t>(</w:t>
-      </w:r>
-      <w:proofErr w:type="spellStart"/>
-      <w:r>
-        <w:rPr>
-          <w:rFonts w:asciiTheme="minorHAnsi" w:hAnsiTheme="minorHAnsi" w:cstheme="minorHAnsi"/>
-        </w:rPr>
-        <w:t>InputSeq</w:t>
-      </w:r>
-      <w:proofErr w:type="spellEnd"/>
-      <w:r>
-        <w:rPr>
-          <w:rFonts w:asciiTheme="minorHAnsi" w:hAnsiTheme="minorHAnsi" w:cstheme="minorHAnsi"/>
-        </w:rPr>
-        <w:t>[listOfStartingIndex[</w:t>
-      </w:r>
-      <w:proofErr w:type="spellStart"/>
-      <w:r>
-        <w:rPr>
-          <w:rFonts w:asciiTheme="minorHAnsi" w:hAnsiTheme="minorHAnsi" w:cstheme="minorHAnsi"/>
-        </w:rPr>
-        <w:t>i</w:t>
-      </w:r>
-      <w:proofErr w:type="spellEnd"/>
-      <w:r>
-        <w:rPr>
-          <w:rFonts w:asciiTheme="minorHAnsi" w:hAnsiTheme="minorHAnsi" w:cstheme="minorHAnsi"/>
-        </w:rPr>
-        <w:t xml:space="preserve">]] to </w:t>
-      </w:r>
-      <w:bookmarkStart w:id="0" w:name="_GoBack"/>
-      <w:proofErr w:type="spellStart"/>
-      <w:r>
-        <w:rPr>
-          <w:rFonts w:asciiTheme="minorHAnsi" w:hAnsiTheme="minorHAnsi" w:cstheme="minorHAnsi"/>
-        </w:rPr>
-        <w:t>InputSeq</w:t>
-      </w:r>
-      <w:proofErr w:type="spellEnd"/>
-      <w:r>
-        <w:rPr>
-          <w:rFonts w:asciiTheme="minorHAnsi" w:hAnsiTheme="minorHAnsi" w:cstheme="minorHAnsi"/>
-        </w:rPr>
-        <w:t>[</w:t>
-      </w:r>
-      <w:r>
-        <w:rPr>
-          <w:rFonts w:asciiTheme="minorHAnsi" w:hAnsiTheme="minorHAnsi" w:cstheme="minorHAnsi"/>
-        </w:rPr>
-        <w:t>listOfStartingIndex[</w:t>
-      </w:r>
-      <w:proofErr w:type="spellStart"/>
-      <w:r>
-        <w:rPr>
-          <w:rFonts w:asciiTheme="minorHAnsi" w:hAnsiTheme="minorHAnsi" w:cstheme="minorHAnsi"/>
-        </w:rPr>
-        <w:t>i</w:t>
-      </w:r>
-      <w:proofErr w:type="spellEnd"/>
-      <w:r>
-        <w:rPr>
-          <w:rFonts w:asciiTheme="minorHAnsi" w:hAnsiTheme="minorHAnsi" w:cstheme="minorHAnsi"/>
-        </w:rPr>
-        <w:t>]</w:t>
-      </w:r>
-      <w:r>
-        <w:rPr>
-          <w:rFonts w:asciiTheme="minorHAnsi" w:hAnsiTheme="minorHAnsi" w:cstheme="minorHAnsi"/>
-        </w:rPr>
-        <w:t>+number</w:t>
-      </w:r>
-      <w:bookmarkEnd w:id="0"/>
-      <w:r>
-        <w:rPr>
-          <w:rFonts w:asciiTheme="minorHAnsi" w:hAnsiTheme="minorHAnsi" w:cstheme="minorHAnsi"/>
-        </w:rPr>
-        <w:t>)</w:t>
-      </w:r>
-    </w:p>
-    <w:p>
-      <w:pPr>
-        <w:rPr>
-          <w:rFonts w:asciiTheme="minorHAnsi" w:hAnsiTheme="minorHAnsi" w:cstheme="minorHAnsi"/>
-        </w:rPr>
-      </w:pPr>
-      <w:r>
-        <w:rPr>
-          <w:rFonts w:asciiTheme="minorHAnsi" w:hAnsiTheme="minorHAnsi" w:cstheme="minorHAnsi"/>
-        </w:rPr>
-        <w:tab/>
-      </w:r>
-      <w:r>
-        <w:rPr>
-          <w:rFonts w:asciiTheme="minorHAnsi" w:hAnsiTheme="minorHAnsi" w:cstheme="minorHAnsi"/>
-        </w:rPr>
-        <w:tab/>
-      </w:r>
-      <w:proofErr w:type="gramStart"/>
-      <w:r>
-        <w:rPr>
-          <w:rFonts w:asciiTheme="minorHAnsi" w:hAnsiTheme="minorHAnsi" w:cstheme="minorHAnsi"/>
-        </w:rPr>
-        <w:t>return</w:t>
-      </w:r>
-      <w:proofErr w:type="gramEnd"/>
-      <w:r>
-        <w:rPr>
-          <w:rFonts w:asciiTheme="minorHAnsi" w:hAnsiTheme="minorHAnsi" w:cstheme="minorHAnsi"/>
-        </w:rPr>
-        <w:t xml:space="preserve"> </w:t>
-      </w:r>
-      <w:proofErr w:type="spellStart"/>
-      <w:r>
-        <w:rPr>
-          <w:rFonts w:asciiTheme="minorHAnsi" w:hAnsiTheme="minorHAnsi" w:cstheme="minorHAnsi"/>
-        </w:rPr>
-        <w:t>subSequence</w:t>
-      </w:r>
-      <w:proofErr w:type="spellEnd"/>
-    </w:p>
-    <w:p>
-      <w:pPr>
-        <w:rPr>
-          <w:rFonts w:asciiTheme="minorHAnsi" w:hAnsiTheme="minorHAnsi" w:cstheme="minorHAnsi"/>
-        </w:rPr>
-      </w:pPr>
-      <w:r>
-        <w:rPr>
-          <w:rFonts w:asciiTheme="minorHAnsi" w:hAnsiTheme="minorHAnsi" w:cstheme="minorHAnsi"/>
-        </w:rPr>
-        <w:tab/>
-      </w:r>
-      <w:proofErr w:type="gramStart"/>
-      <w:r>
-        <w:rPr>
-          <w:rFonts w:asciiTheme="minorHAnsi" w:hAnsiTheme="minorHAnsi" w:cstheme="minorHAnsi"/>
-        </w:rPr>
-        <w:t>else</w:t>
-      </w:r>
-      <w:proofErr w:type="gramEnd"/>
-    </w:p>
-    <w:p>
-      <w:pPr>
-        <w:rPr>
-          <w:rFonts w:asciiTheme="minorHAnsi" w:hAnsiTheme="minorHAnsi" w:cstheme="minorHAnsi"/>
-        </w:rPr>
-      </w:pPr>
-      <w:r>
-        <w:rPr>
-          <w:rFonts w:asciiTheme="minorHAnsi" w:hAnsiTheme="minorHAnsi" w:cstheme="minorHAnsi"/>
-        </w:rPr>
-        <w:tab/>
-      </w:r>
-      <w:r>
-        <w:rPr>
-          <w:rFonts w:asciiTheme="minorHAnsi" w:hAnsiTheme="minorHAnsi" w:cstheme="minorHAnsi"/>
-        </w:rPr>
-        <w:tab/>
-      </w:r>
-      <w:proofErr w:type="gramStart"/>
-      <w:r>
-        <w:rPr>
-          <w:rFonts w:asciiTheme="minorHAnsi" w:hAnsiTheme="minorHAnsi" w:cstheme="minorHAnsi"/>
-        </w:rPr>
-        <w:t>s</w:t>
-      </w:r>
-      <w:r>
-        <w:rPr>
-          <w:rFonts w:asciiTheme="minorHAnsi" w:hAnsiTheme="minorHAnsi" w:cstheme="minorHAnsi"/>
-        </w:rPr>
-        <w:t>ubsequence</w:t>
-      </w:r>
-      <w:proofErr w:type="gramEnd"/>
-      <w:r>
-        <w:rPr>
-          <w:rFonts w:asciiTheme="minorHAnsi" w:hAnsiTheme="minorHAnsi" w:cstheme="minorHAnsi"/>
-        </w:rPr>
-        <w:t xml:space="preserve"> </w:t>
-      </w:r>
-      <w:r>
-        <w:rPr>
-          <w:rFonts w:asciiTheme="minorHAnsi" w:hAnsiTheme="minorHAnsi" w:cstheme="minorHAnsi"/>
-        </w:rPr>
-        <w:t xml:space="preserve">&lt;- </w:t>
-      </w:r>
-      <w:proofErr w:type="spellStart"/>
-      <w:r>
-        <w:rPr>
-          <w:rFonts w:asciiTheme="minorHAnsi" w:hAnsiTheme="minorHAnsi" w:cstheme="minorHAnsi"/>
-        </w:rPr>
-        <w:t>InputSeq</w:t>
-      </w:r>
-      <w:proofErr w:type="spellEnd"/>
-      <w:r>
-        <w:rPr>
-          <w:rFonts w:asciiTheme="minorHAnsi" w:hAnsiTheme="minorHAnsi" w:cstheme="minorHAnsi"/>
-        </w:rPr>
-        <w:t>[</w:t>
-      </w:r>
-      <w:r>
-        <w:rPr>
-          <w:rFonts w:asciiTheme="minorHAnsi" w:hAnsiTheme="minorHAnsi" w:cstheme="minorHAnsi"/>
-        </w:rPr>
-        <w:t>listOfStartingIndex</w:t>
-      </w:r>
-      <w:r>
-        <w:rPr>
-          <w:rFonts w:asciiTheme="minorHAnsi" w:hAnsiTheme="minorHAnsi" w:cstheme="minorHAnsi"/>
-        </w:rPr>
-        <w:t>[0]]</w:t>
-      </w:r>
-      <w:r>
-        <w:rPr>
-          <w:rFonts w:asciiTheme="minorHAnsi" w:hAnsiTheme="minorHAnsi" w:cstheme="minorHAnsi"/>
-        </w:rPr>
-        <w:t xml:space="preserve"> to </w:t>
-      </w:r>
-      <w:proofErr w:type="spellStart"/>
-      <w:r>
-        <w:rPr>
-          <w:rFonts w:asciiTheme="minorHAnsi" w:hAnsiTheme="minorHAnsi" w:cstheme="minorHAnsi"/>
-        </w:rPr>
-        <w:t>InputSeq</w:t>
-      </w:r>
-      <w:proofErr w:type="spellEnd"/>
-      <w:r>
-        <w:rPr>
-          <w:rFonts w:asciiTheme="minorHAnsi" w:hAnsiTheme="minorHAnsi" w:cstheme="minorHAnsi"/>
-        </w:rPr>
-        <w:t>[</w:t>
-      </w:r>
-      <w:r>
-        <w:rPr>
-          <w:rFonts w:asciiTheme="minorHAnsi" w:hAnsiTheme="minorHAnsi" w:cstheme="minorHAnsi"/>
-        </w:rPr>
-        <w:t>listOfStartingIndex</w:t>
-      </w:r>
+      <w:proofErr w:type="spellEnd"/>
       <w:r>
         <w:rPr>
           <w:rFonts w:asciiTheme="minorHAnsi" w:hAnsiTheme="minorHAnsi" w:cstheme="minorHAnsi"/>

</xml_diff>